<commit_message>
eu escrevi a parte do resque pra fundamentação teorico, quando upar o doc formatado eu adiciono nele
</commit_message>
<xml_diff>
--- a/trabalho final/Sumário.docx
+++ b/trabalho final/Sumário.docx
@@ -174,19 +174,873 @@
               <w:sz w:val="24"/>
               <w:szCs w:val="24"/>
             </w:rPr>
+            <w:t>7</w:t>
+          </w:r>
+        </w:p>
+        <w:p>
+          <w:pPr>
+            <w:pStyle w:val="SemEspaamento"/>
+            <w:rPr>
+              <w:rFonts w:ascii="Arial" w:hAnsi="Arial" w:cs="Arial"/>
+              <w:b/>
+              <w:sz w:val="24"/>
+              <w:szCs w:val="24"/>
+            </w:rPr>
+          </w:pPr>
+          <w:r>
+            <w:rPr>
+              <w:rFonts w:ascii="Arial" w:hAnsi="Arial" w:cs="Arial"/>
+              <w:b/>
+              <w:sz w:val="24"/>
+              <w:szCs w:val="24"/>
+            </w:rPr>
+            <w:t>4</w:t>
+          </w:r>
+          <w:r>
+            <w:rPr>
+              <w:rFonts w:ascii="Arial" w:hAnsi="Arial" w:cs="Arial"/>
+              <w:b/>
+              <w:sz w:val="24"/>
+              <w:szCs w:val="24"/>
+            </w:rPr>
+            <w:t>.Fundamentação teórica</w:t>
+          </w:r>
+          <w:r>
+            <w:rPr>
+              <w:rFonts w:ascii="Arial" w:hAnsi="Arial" w:cs="Arial"/>
+              <w:sz w:val="24"/>
+              <w:szCs w:val="24"/>
+            </w:rPr>
+            <w:ptab w:relativeTo="margin" w:alignment="right" w:leader="dot"/>
+          </w:r>
+          <w:r>
+            <w:rPr>
+              <w:rFonts w:ascii="Arial" w:hAnsi="Arial" w:cs="Arial"/>
+              <w:b/>
+              <w:sz w:val="24"/>
+              <w:szCs w:val="24"/>
+            </w:rPr>
+            <w:t>1</w:t>
+          </w:r>
+          <w:r>
+            <w:rPr>
+              <w:rFonts w:ascii="Arial" w:hAnsi="Arial" w:cs="Arial"/>
+              <w:b/>
+              <w:sz w:val="24"/>
+              <w:szCs w:val="24"/>
+            </w:rPr>
+            <w:t>0</w:t>
+          </w:r>
+        </w:p>
+        <w:p>
+          <w:pPr>
+            <w:pStyle w:val="SemEspaamento"/>
+            <w:rPr>
+              <w:rFonts w:ascii="Arial" w:hAnsi="Arial" w:cs="Arial"/>
+              <w:b/>
+              <w:sz w:val="24"/>
+              <w:szCs w:val="24"/>
+            </w:rPr>
+          </w:pPr>
+          <w:r>
+            <w:rPr>
+              <w:rFonts w:ascii="Arial" w:hAnsi="Arial" w:cs="Arial"/>
+              <w:b/>
+              <w:sz w:val="24"/>
+              <w:szCs w:val="24"/>
+            </w:rPr>
+            <w:t>4.1 Web e o surgimento do manifesto ágil</w:t>
+          </w:r>
+          <w:r>
+            <w:rPr>
+              <w:rFonts w:ascii="Arial" w:hAnsi="Arial" w:cs="Arial"/>
+              <w:sz w:val="24"/>
+              <w:szCs w:val="24"/>
+            </w:rPr>
+            <w:ptab w:relativeTo="margin" w:alignment="right" w:leader="dot"/>
+          </w:r>
+          <w:r>
+            <w:rPr>
+              <w:rFonts w:ascii="Arial" w:hAnsi="Arial" w:cs="Arial"/>
+              <w:b/>
+              <w:sz w:val="24"/>
+              <w:szCs w:val="24"/>
+            </w:rPr>
+            <w:t>10</w:t>
+          </w:r>
+        </w:p>
+        <w:p>
+          <w:pPr>
+            <w:pStyle w:val="SemEspaamento"/>
+            <w:rPr>
+              <w:rFonts w:ascii="Arial" w:hAnsi="Arial" w:cs="Arial"/>
+              <w:b/>
+              <w:sz w:val="24"/>
+              <w:szCs w:val="24"/>
+              <w:lang w:val="en-US"/>
+            </w:rPr>
+          </w:pPr>
+          <w:r>
+            <w:rPr>
+              <w:rFonts w:ascii="Arial" w:hAnsi="Arial" w:cs="Arial"/>
+              <w:b/>
+              <w:sz w:val="24"/>
+              <w:szCs w:val="24"/>
+              <w:lang w:val="en-US"/>
+            </w:rPr>
+            <w:t>4.1 Ruby</w:t>
+          </w:r>
+          <w:r>
+            <w:rPr>
+              <w:rFonts w:ascii="Arial" w:hAnsi="Arial" w:cs="Arial"/>
+              <w:sz w:val="24"/>
+              <w:szCs w:val="24"/>
+            </w:rPr>
+            <w:ptab w:relativeTo="margin" w:alignment="right" w:leader="dot"/>
+          </w:r>
+          <w:r>
+            <w:rPr>
+              <w:rFonts w:ascii="Arial" w:hAnsi="Arial" w:cs="Arial"/>
+              <w:b/>
+              <w:sz w:val="24"/>
+              <w:szCs w:val="24"/>
+              <w:lang w:val="en-US"/>
+            </w:rPr>
+            <w:t>15</w:t>
+          </w:r>
+        </w:p>
+        <w:p>
+          <w:pPr>
+            <w:pStyle w:val="SemEspaamento"/>
+            <w:rPr>
+              <w:rFonts w:ascii="Arial" w:hAnsi="Arial" w:cs="Arial"/>
+              <w:b/>
+              <w:sz w:val="24"/>
+              <w:szCs w:val="24"/>
+              <w:lang w:val="en-US"/>
+            </w:rPr>
+          </w:pPr>
+          <w:r>
+            <w:rPr>
+              <w:rFonts w:ascii="Arial" w:hAnsi="Arial" w:cs="Arial"/>
+              <w:b/>
+              <w:sz w:val="24"/>
+              <w:szCs w:val="24"/>
+              <w:lang w:val="en-US"/>
+            </w:rPr>
+            <w:t xml:space="preserve">4.2 Ruby on Rails </w:t>
+          </w:r>
+          <w:r>
+            <w:rPr>
+              <w:rFonts w:ascii="Arial" w:hAnsi="Arial" w:cs="Arial"/>
+              <w:sz w:val="24"/>
+              <w:szCs w:val="24"/>
+            </w:rPr>
+            <w:ptab w:relativeTo="margin" w:alignment="right" w:leader="dot"/>
+          </w:r>
+          <w:r>
+            <w:rPr>
+              <w:rFonts w:ascii="Arial" w:hAnsi="Arial" w:cs="Arial"/>
+              <w:b/>
+              <w:sz w:val="24"/>
+              <w:szCs w:val="24"/>
+              <w:lang w:val="en-US"/>
+            </w:rPr>
+            <w:t>16</w:t>
+          </w:r>
+        </w:p>
+        <w:p>
+          <w:pPr>
+            <w:pStyle w:val="SemEspaamento"/>
+            <w:rPr>
+              <w:rFonts w:ascii="Arial" w:hAnsi="Arial" w:cs="Arial"/>
+              <w:b/>
+              <w:sz w:val="24"/>
+              <w:szCs w:val="24"/>
+              <w:lang w:val="en-US"/>
+            </w:rPr>
+          </w:pPr>
+          <w:r>
+            <w:rPr>
+              <w:rFonts w:ascii="Arial" w:hAnsi="Arial" w:cs="Arial"/>
+              <w:b/>
+              <w:sz w:val="24"/>
+              <w:szCs w:val="24"/>
+              <w:lang w:val="en-US"/>
+            </w:rPr>
+            <w:t>4.3</w:t>
+          </w:r>
+          <w:r>
+            <w:rPr>
+              <w:rFonts w:ascii="Arial" w:eastAsia="Times New Roman" w:hAnsi="Arial" w:cs="Arial"/>
+              <w:b/>
+              <w:sz w:val="24"/>
+              <w:szCs w:val="24"/>
+              <w:lang w:val="en-US"/>
+            </w:rPr>
+            <w:t xml:space="preserve"> CoffeScript</w:t>
+          </w:r>
+          <w:r>
+            <w:rPr>
+              <w:rFonts w:ascii="Arial" w:hAnsi="Arial" w:cs="Arial"/>
+              <w:sz w:val="24"/>
+              <w:szCs w:val="24"/>
+              <w:lang w:val="en-US"/>
+            </w:rPr>
+            <w:t xml:space="preserve"> </w:t>
+          </w:r>
+          <w:r>
+            <w:rPr>
+              <w:rFonts w:ascii="Arial" w:hAnsi="Arial" w:cs="Arial"/>
+              <w:sz w:val="24"/>
+              <w:szCs w:val="24"/>
+            </w:rPr>
+            <w:ptab w:relativeTo="margin" w:alignment="right" w:leader="dot"/>
+          </w:r>
+          <w:r>
+            <w:rPr>
+              <w:rFonts w:ascii="Arial" w:hAnsi="Arial" w:cs="Arial"/>
+              <w:b/>
+              <w:sz w:val="24"/>
+              <w:szCs w:val="24"/>
+              <w:lang w:val="en-US"/>
+            </w:rPr>
+            <w:t>17</w:t>
+          </w:r>
+        </w:p>
+        <w:p>
+          <w:pPr>
+            <w:pStyle w:val="SemEspaamento"/>
+            <w:rPr>
+              <w:rFonts w:ascii="Arial" w:hAnsi="Arial" w:cs="Arial"/>
+              <w:b/>
+              <w:sz w:val="24"/>
+              <w:szCs w:val="24"/>
+              <w:lang w:val="en-US"/>
+            </w:rPr>
+          </w:pPr>
+          <w:r>
+            <w:rPr>
+              <w:rFonts w:ascii="Arial" w:hAnsi="Arial" w:cs="Arial"/>
+              <w:b/>
+              <w:sz w:val="24"/>
+              <w:szCs w:val="24"/>
+              <w:lang w:val="en-US"/>
+            </w:rPr>
+            <w:t>4.4</w:t>
+          </w:r>
+          <w:r>
+            <w:rPr>
+              <w:rFonts w:ascii="Arial" w:eastAsia="Times New Roman" w:hAnsi="Arial" w:cs="Arial"/>
+              <w:b/>
+              <w:sz w:val="24"/>
+              <w:szCs w:val="24"/>
+              <w:lang w:val="en-US"/>
+            </w:rPr>
+            <w:t xml:space="preserve"> HAML</w:t>
+          </w:r>
+          <w:r>
+            <w:rPr>
+              <w:rFonts w:ascii="Arial" w:hAnsi="Arial" w:cs="Arial"/>
+              <w:sz w:val="24"/>
+              <w:szCs w:val="24"/>
+              <w:lang w:val="en-US"/>
+            </w:rPr>
+            <w:t xml:space="preserve"> </w:t>
+          </w:r>
+          <w:r>
+            <w:rPr>
+              <w:rFonts w:ascii="Arial" w:hAnsi="Arial" w:cs="Arial"/>
+              <w:sz w:val="24"/>
+              <w:szCs w:val="24"/>
+            </w:rPr>
+            <w:ptab w:relativeTo="margin" w:alignment="right" w:leader="dot"/>
+          </w:r>
+          <w:r>
+            <w:rPr>
+              <w:rFonts w:ascii="Arial" w:hAnsi="Arial" w:cs="Arial"/>
+              <w:b/>
+              <w:sz w:val="24"/>
+              <w:szCs w:val="24"/>
+              <w:lang w:val="en-US"/>
+            </w:rPr>
+            <w:t>17</w:t>
+          </w:r>
+        </w:p>
+        <w:p>
+          <w:pPr>
+            <w:pStyle w:val="SemEspaamento"/>
+            <w:rPr>
+              <w:rFonts w:ascii="Arial" w:hAnsi="Arial" w:cs="Arial"/>
+              <w:b/>
+              <w:sz w:val="24"/>
+              <w:szCs w:val="24"/>
+              <w:lang w:val="en-US"/>
+            </w:rPr>
+          </w:pPr>
+          <w:r>
+            <w:rPr>
+              <w:rFonts w:ascii="Arial" w:hAnsi="Arial" w:cs="Arial"/>
+              <w:b/>
+              <w:sz w:val="24"/>
+              <w:szCs w:val="24"/>
+              <w:lang w:val="en-US"/>
+            </w:rPr>
+            <w:t>4.5</w:t>
+          </w:r>
+          <w:r>
+            <w:rPr>
+              <w:rFonts w:ascii="Arial" w:eastAsia="Times New Roman" w:hAnsi="Arial" w:cs="Arial"/>
+              <w:b/>
+              <w:sz w:val="24"/>
+              <w:szCs w:val="24"/>
+              <w:lang w:val="en-US"/>
+            </w:rPr>
+            <w:t xml:space="preserve"> SASS</w:t>
+          </w:r>
+          <w:r>
+            <w:rPr>
+              <w:rFonts w:ascii="Arial" w:hAnsi="Arial" w:cs="Arial"/>
+              <w:sz w:val="24"/>
+              <w:szCs w:val="24"/>
+              <w:lang w:val="en-US"/>
+            </w:rPr>
+            <w:t xml:space="preserve"> </w:t>
+          </w:r>
+          <w:r>
+            <w:rPr>
+              <w:rFonts w:ascii="Arial" w:hAnsi="Arial" w:cs="Arial"/>
+              <w:sz w:val="24"/>
+              <w:szCs w:val="24"/>
+            </w:rPr>
+            <w:ptab w:relativeTo="margin" w:alignment="right" w:leader="dot"/>
+          </w:r>
+          <w:r>
+            <w:rPr>
+              <w:rFonts w:ascii="Arial" w:hAnsi="Arial" w:cs="Arial"/>
+              <w:b/>
+              <w:sz w:val="24"/>
+              <w:szCs w:val="24"/>
+              <w:lang w:val="en-US"/>
+            </w:rPr>
+            <w:t>18</w:t>
+          </w:r>
+        </w:p>
+        <w:p>
+          <w:pPr>
+            <w:pStyle w:val="SemEspaamento"/>
+            <w:rPr>
+              <w:rFonts w:ascii="Arial" w:hAnsi="Arial" w:cs="Arial"/>
+              <w:b/>
+              <w:sz w:val="24"/>
+              <w:szCs w:val="24"/>
+              <w:lang w:val="en-US"/>
+            </w:rPr>
+          </w:pPr>
+          <w:r>
+            <w:rPr>
+              <w:rFonts w:ascii="Arial" w:hAnsi="Arial" w:cs="Arial"/>
+              <w:b/>
+              <w:sz w:val="24"/>
+              <w:szCs w:val="24"/>
+              <w:lang w:val="en-US"/>
+            </w:rPr>
+            <w:t>4.6</w:t>
+          </w:r>
+          <w:r>
+            <w:rPr>
+              <w:rFonts w:ascii="Arial" w:eastAsia="Times New Roman" w:hAnsi="Arial" w:cs="Arial"/>
+              <w:b/>
+              <w:sz w:val="24"/>
+              <w:szCs w:val="24"/>
+              <w:lang w:val="en-US"/>
+            </w:rPr>
+            <w:t xml:space="preserve"> Twilio</w:t>
+          </w:r>
+          <w:r>
+            <w:rPr>
+              <w:rFonts w:ascii="Arial" w:hAnsi="Arial" w:cs="Arial"/>
+              <w:sz w:val="24"/>
+              <w:szCs w:val="24"/>
+              <w:lang w:val="en-US"/>
+            </w:rPr>
+            <w:t xml:space="preserve"> </w:t>
+          </w:r>
+          <w:r>
+            <w:rPr>
+              <w:rFonts w:ascii="Arial" w:hAnsi="Arial" w:cs="Arial"/>
+              <w:sz w:val="24"/>
+              <w:szCs w:val="24"/>
+            </w:rPr>
+            <w:ptab w:relativeTo="margin" w:alignment="right" w:leader="dot"/>
+          </w:r>
+          <w:r>
+            <w:rPr>
+              <w:rFonts w:ascii="Arial" w:hAnsi="Arial" w:cs="Arial"/>
+              <w:b/>
+              <w:sz w:val="24"/>
+              <w:szCs w:val="24"/>
+              <w:lang w:val="en-US"/>
+            </w:rPr>
+            <w:t>18</w:t>
+          </w:r>
+        </w:p>
+        <w:p>
+          <w:pPr>
+            <w:pStyle w:val="SemEspaamento"/>
+            <w:rPr>
+              <w:rFonts w:ascii="Arial" w:hAnsi="Arial" w:cs="Arial"/>
+              <w:b/>
+              <w:sz w:val="24"/>
+              <w:szCs w:val="24"/>
+              <w:lang w:val="en-US"/>
+            </w:rPr>
+          </w:pPr>
+          <w:r>
+            <w:rPr>
+              <w:rFonts w:ascii="Arial" w:hAnsi="Arial" w:cs="Arial"/>
+              <w:b/>
+              <w:sz w:val="24"/>
+              <w:szCs w:val="24"/>
+              <w:lang w:val="en-US"/>
+            </w:rPr>
+            <w:t>4.7</w:t>
+          </w:r>
+          <w:r>
+            <w:rPr>
+              <w:rFonts w:ascii="Arial" w:eastAsia="Times New Roman" w:hAnsi="Arial" w:cs="Arial"/>
+              <w:b/>
+              <w:sz w:val="24"/>
+              <w:szCs w:val="24"/>
+              <w:lang w:val="en-US"/>
+            </w:rPr>
+            <w:t xml:space="preserve"> Qr-Code</w:t>
+          </w:r>
+          <w:r>
+            <w:rPr>
+              <w:rFonts w:ascii="Arial" w:hAnsi="Arial" w:cs="Arial"/>
+              <w:sz w:val="24"/>
+              <w:szCs w:val="24"/>
+              <w:lang w:val="en-US"/>
+            </w:rPr>
+            <w:t xml:space="preserve"> </w:t>
+          </w:r>
+          <w:r>
+            <w:rPr>
+              <w:rFonts w:ascii="Arial" w:hAnsi="Arial" w:cs="Arial"/>
+              <w:sz w:val="24"/>
+              <w:szCs w:val="24"/>
+            </w:rPr>
+            <w:ptab w:relativeTo="margin" w:alignment="right" w:leader="dot"/>
+          </w:r>
+          <w:r>
+            <w:rPr>
+              <w:rFonts w:ascii="Arial" w:hAnsi="Arial" w:cs="Arial"/>
+              <w:b/>
+              <w:sz w:val="24"/>
+              <w:szCs w:val="24"/>
+              <w:lang w:val="en-US"/>
+            </w:rPr>
+            <w:t>19</w:t>
+          </w:r>
+        </w:p>
+        <w:p>
+          <w:pPr>
+            <w:pStyle w:val="SemEspaamento"/>
+            <w:rPr>
+              <w:rFonts w:ascii="Arial" w:hAnsi="Arial" w:cs="Arial"/>
+              <w:b/>
+              <w:sz w:val="24"/>
+              <w:szCs w:val="24"/>
+            </w:rPr>
+          </w:pPr>
+          <w:r>
+            <w:rPr>
+              <w:rFonts w:ascii="Arial" w:hAnsi="Arial" w:cs="Arial"/>
+              <w:b/>
+              <w:sz w:val="24"/>
+              <w:szCs w:val="24"/>
+            </w:rPr>
+            <w:t>5</w:t>
+          </w:r>
+          <w:r>
+            <w:rPr>
+              <w:rFonts w:ascii="Arial" w:hAnsi="Arial" w:cs="Arial"/>
+              <w:b/>
+              <w:sz w:val="24"/>
+              <w:szCs w:val="24"/>
+            </w:rPr>
+            <w:t>.</w:t>
+          </w:r>
+          <w:r>
+            <w:rPr>
+              <w:rFonts w:ascii="Arial" w:eastAsia="Times New Roman" w:hAnsi="Arial" w:cs="Arial"/>
+              <w:b/>
+              <w:sz w:val="24"/>
+              <w:szCs w:val="24"/>
+            </w:rPr>
+            <w:t xml:space="preserve"> Estudo de caso</w:t>
+          </w:r>
+          <w:r>
+            <w:rPr>
+              <w:rFonts w:ascii="Arial" w:eastAsia="Times New Roman" w:hAnsi="Arial" w:cs="Arial"/>
+              <w:sz w:val="24"/>
+              <w:szCs w:val="24"/>
+            </w:rPr>
+            <w:t xml:space="preserve"> </w:t>
+          </w:r>
+          <w:r>
+            <w:rPr>
+              <w:rFonts w:ascii="Arial" w:hAnsi="Arial" w:cs="Arial"/>
+              <w:sz w:val="24"/>
+              <w:szCs w:val="24"/>
+            </w:rPr>
+            <w:ptab w:relativeTo="margin" w:alignment="right" w:leader="dot"/>
+          </w:r>
+          <w:r>
+            <w:rPr>
+              <w:rFonts w:ascii="Arial" w:hAnsi="Arial" w:cs="Arial"/>
+              <w:b/>
+              <w:sz w:val="24"/>
+              <w:szCs w:val="24"/>
+            </w:rPr>
+            <w:t>20</w:t>
+          </w:r>
+        </w:p>
+        <w:p>
+          <w:pPr>
+            <w:pStyle w:val="SemEspaamento"/>
+            <w:rPr>
+              <w:rFonts w:ascii="Arial" w:hAnsi="Arial" w:cs="Arial"/>
+              <w:b/>
+              <w:sz w:val="24"/>
+              <w:szCs w:val="24"/>
+            </w:rPr>
+          </w:pPr>
+          <w:r>
+            <w:rPr>
+              <w:rFonts w:ascii="Arial" w:hAnsi="Arial" w:cs="Arial"/>
+              <w:b/>
+              <w:sz w:val="24"/>
+              <w:szCs w:val="24"/>
+            </w:rPr>
+            <w:t>5</w:t>
+          </w:r>
+          <w:r>
+            <w:rPr>
+              <w:rFonts w:ascii="Arial" w:hAnsi="Arial" w:cs="Arial"/>
+              <w:b/>
+              <w:sz w:val="24"/>
+              <w:szCs w:val="24"/>
+            </w:rPr>
+            <w:t>.</w:t>
+          </w:r>
+          <w:r>
+            <w:rPr>
+              <w:rFonts w:ascii="Arial" w:hAnsi="Arial" w:cs="Arial"/>
+              <w:b/>
+              <w:sz w:val="24"/>
+              <w:szCs w:val="24"/>
+            </w:rPr>
+            <w:t>1</w:t>
+          </w:r>
+          <w:r>
+            <w:rPr>
+              <w:rFonts w:ascii="Arial" w:eastAsia="Times New Roman" w:hAnsi="Arial" w:cs="Arial"/>
+              <w:b/>
+              <w:sz w:val="24"/>
+              <w:szCs w:val="24"/>
+            </w:rPr>
+            <w:t xml:space="preserve"> Descrição do sistema (regra de negócio</w:t>
+          </w:r>
+          <w:r>
+            <w:rPr>
+              <w:rFonts w:ascii="Arial" w:eastAsia="Times New Roman" w:hAnsi="Arial" w:cs="Arial"/>
+              <w:sz w:val="24"/>
+              <w:szCs w:val="24"/>
+            </w:rPr>
+            <w:t>)</w:t>
+          </w:r>
+          <w:r>
+            <w:rPr>
+              <w:rFonts w:ascii="Arial" w:hAnsi="Arial" w:cs="Arial"/>
+              <w:sz w:val="24"/>
+              <w:szCs w:val="24"/>
+            </w:rPr>
+            <w:ptab w:relativeTo="margin" w:alignment="right" w:leader="dot"/>
+          </w:r>
+          <w:r>
+            <w:rPr>
+              <w:rFonts w:ascii="Arial" w:hAnsi="Arial" w:cs="Arial"/>
+              <w:b/>
+              <w:sz w:val="24"/>
+              <w:szCs w:val="24"/>
+            </w:rPr>
+            <w:t>21</w:t>
+          </w:r>
+        </w:p>
+        <w:p>
+          <w:pPr>
+            <w:pStyle w:val="SemEspaamento"/>
+            <w:rPr>
+              <w:rFonts w:ascii="Arial" w:hAnsi="Arial" w:cs="Arial"/>
+              <w:b/>
+              <w:sz w:val="24"/>
+              <w:szCs w:val="24"/>
+            </w:rPr>
+          </w:pPr>
+          <w:r>
+            <w:rPr>
+              <w:rFonts w:ascii="Arial" w:hAnsi="Arial" w:cs="Arial"/>
+              <w:b/>
+              <w:sz w:val="24"/>
+              <w:szCs w:val="24"/>
+            </w:rPr>
+            <w:t>6</w:t>
+          </w:r>
+          <w:r>
+            <w:rPr>
+              <w:rFonts w:ascii="Arial" w:hAnsi="Arial" w:cs="Arial"/>
+              <w:b/>
+              <w:sz w:val="24"/>
+              <w:szCs w:val="24"/>
+            </w:rPr>
+            <w:t>.</w:t>
+          </w:r>
+          <w:r>
+            <w:rPr>
+              <w:rFonts w:ascii="Arial" w:eastAsia="Times New Roman" w:hAnsi="Arial" w:cs="Arial"/>
+              <w:b/>
+              <w:sz w:val="24"/>
+              <w:szCs w:val="24"/>
+            </w:rPr>
+            <w:t xml:space="preserve"> ELEMENTOS PÓS-TEXTUAIS</w:t>
+          </w:r>
+          <w:r>
+            <w:rPr>
+              <w:rFonts w:ascii="Arial" w:hAnsi="Arial" w:cs="Arial"/>
+              <w:sz w:val="24"/>
+              <w:szCs w:val="24"/>
+            </w:rPr>
+            <w:t xml:space="preserve"> </w:t>
+          </w:r>
+          <w:r>
+            <w:rPr>
+              <w:rFonts w:ascii="Arial" w:hAnsi="Arial" w:cs="Arial"/>
+              <w:sz w:val="24"/>
+              <w:szCs w:val="24"/>
+            </w:rPr>
+            <w:ptab w:relativeTo="margin" w:alignment="right" w:leader="dot"/>
+          </w:r>
+          <w:r>
+            <w:rPr>
+              <w:rFonts w:ascii="Arial" w:hAnsi="Arial" w:cs="Arial"/>
+              <w:b/>
+              <w:sz w:val="24"/>
+              <w:szCs w:val="24"/>
+            </w:rPr>
+            <w:t>3</w:t>
+          </w:r>
+          <w:r>
+            <w:rPr>
+              <w:rFonts w:ascii="Arial" w:hAnsi="Arial" w:cs="Arial"/>
+              <w:b/>
+              <w:sz w:val="24"/>
+              <w:szCs w:val="24"/>
+            </w:rPr>
+            <w:t>2</w:t>
+          </w:r>
+        </w:p>
+        <w:p>
+          <w:pPr>
+            <w:pStyle w:val="SemEspaamento"/>
+            <w:rPr>
+              <w:rFonts w:ascii="Arial" w:hAnsi="Arial" w:cs="Arial"/>
+              <w:b/>
+              <w:sz w:val="24"/>
+              <w:szCs w:val="24"/>
+            </w:rPr>
+          </w:pPr>
+          <w:r>
+            <w:rPr>
+              <w:rFonts w:ascii="Arial" w:hAnsi="Arial" w:cs="Arial"/>
+              <w:b/>
+              <w:sz w:val="24"/>
+              <w:szCs w:val="24"/>
+            </w:rPr>
+            <w:t>7</w:t>
+          </w:r>
+          <w:r>
+            <w:rPr>
+              <w:rFonts w:ascii="Arial" w:hAnsi="Arial" w:cs="Arial"/>
+              <w:b/>
+              <w:sz w:val="24"/>
+              <w:szCs w:val="24"/>
+            </w:rPr>
+            <w:t>.</w:t>
+          </w:r>
+          <w:r>
+            <w:rPr>
+              <w:rFonts w:ascii="Arial" w:eastAsia="Times New Roman" w:hAnsi="Arial" w:cs="Arial"/>
+              <w:b/>
+              <w:sz w:val="24"/>
+              <w:szCs w:val="24"/>
+            </w:rPr>
+            <w:t xml:space="preserve"> Apêndice A </w:t>
+          </w:r>
+          <w:r>
+            <w:rPr>
+              <w:rFonts w:ascii="Arial" w:hAnsi="Arial" w:cs="Arial"/>
+              <w:sz w:val="24"/>
+              <w:szCs w:val="24"/>
+            </w:rPr>
+            <w:ptab w:relativeTo="margin" w:alignment="right" w:leader="dot"/>
+          </w:r>
+          <w:r>
+            <w:rPr>
+              <w:rFonts w:ascii="Arial" w:hAnsi="Arial" w:cs="Arial"/>
+              <w:b/>
+              <w:sz w:val="24"/>
+              <w:szCs w:val="24"/>
+            </w:rPr>
+            <w:t>3</w:t>
+          </w:r>
+          <w:r>
+            <w:rPr>
+              <w:rFonts w:ascii="Arial" w:hAnsi="Arial" w:cs="Arial"/>
+              <w:b/>
+              <w:sz w:val="24"/>
+              <w:szCs w:val="24"/>
+            </w:rPr>
+            <w:t>2</w:t>
+          </w:r>
+        </w:p>
+        <w:p>
+          <w:pPr>
+            <w:pStyle w:val="SemEspaamento"/>
+            <w:rPr>
+              <w:rFonts w:ascii="Arial" w:hAnsi="Arial" w:cs="Arial"/>
+              <w:b/>
+              <w:sz w:val="24"/>
+              <w:szCs w:val="24"/>
+            </w:rPr>
+          </w:pPr>
+          <w:r>
+            <w:rPr>
+              <w:rFonts w:ascii="Arial" w:hAnsi="Arial" w:cs="Arial"/>
+              <w:b/>
+              <w:sz w:val="24"/>
+              <w:szCs w:val="24"/>
+            </w:rPr>
             <w:t>8</w:t>
           </w:r>
-        </w:p>
-        <w:p>
-          <w:pPr>
-            <w:pStyle w:val="SemEspaamento"/>
-            <w:rPr>
-              <w:rFonts w:ascii="Arial" w:hAnsi="Arial" w:cs="Arial"/>
-              <w:b/>
-              <w:sz w:val="24"/>
-              <w:szCs w:val="24"/>
-            </w:rPr>
-          </w:pPr>
+          <w:r>
+            <w:rPr>
+              <w:rFonts w:ascii="Arial" w:hAnsi="Arial" w:cs="Arial"/>
+              <w:b/>
+              <w:sz w:val="24"/>
+              <w:szCs w:val="24"/>
+            </w:rPr>
+            <w:t>.</w:t>
+          </w:r>
+          <w:r>
+            <w:rPr>
+              <w:rFonts w:ascii="Arial" w:eastAsia="Times New Roman" w:hAnsi="Arial" w:cs="Arial"/>
+              <w:b/>
+              <w:sz w:val="24"/>
+              <w:szCs w:val="24"/>
+            </w:rPr>
+            <w:t xml:space="preserve"> Dicionário de dados (glossário)</w:t>
+          </w:r>
+          <w:r>
+            <w:rPr>
+              <w:rFonts w:ascii="Arial" w:hAnsi="Arial" w:cs="Arial"/>
+              <w:sz w:val="24"/>
+              <w:szCs w:val="24"/>
+            </w:rPr>
+            <w:ptab w:relativeTo="margin" w:alignment="right" w:leader="dot"/>
+          </w:r>
+          <w:r>
+            <w:rPr>
+              <w:rFonts w:ascii="Arial" w:hAnsi="Arial" w:cs="Arial"/>
+              <w:b/>
+              <w:sz w:val="24"/>
+              <w:szCs w:val="24"/>
+            </w:rPr>
+            <w:t>3</w:t>
+          </w:r>
+          <w:r>
+            <w:rPr>
+              <w:rFonts w:ascii="Arial" w:hAnsi="Arial" w:cs="Arial"/>
+              <w:b/>
+              <w:sz w:val="24"/>
+              <w:szCs w:val="24"/>
+            </w:rPr>
+            <w:t>2</w:t>
+          </w:r>
+        </w:p>
+        <w:p>
+          <w:pPr>
+            <w:pStyle w:val="SemEspaamento"/>
+            <w:rPr>
+              <w:rFonts w:ascii="Arial" w:hAnsi="Arial" w:cs="Arial"/>
+              <w:b/>
+              <w:sz w:val="24"/>
+              <w:szCs w:val="24"/>
+            </w:rPr>
+          </w:pPr>
+          <w:r>
+            <w:rPr>
+              <w:rFonts w:ascii="Arial" w:hAnsi="Arial" w:cs="Arial"/>
+              <w:b/>
+              <w:sz w:val="24"/>
+              <w:szCs w:val="24"/>
+            </w:rPr>
+            <w:t>9</w:t>
+          </w:r>
+          <w:r>
+            <w:rPr>
+              <w:rFonts w:ascii="Arial" w:hAnsi="Arial" w:cs="Arial"/>
+              <w:b/>
+              <w:sz w:val="24"/>
+              <w:szCs w:val="24"/>
+            </w:rPr>
+            <w:t>.</w:t>
+          </w:r>
+          <w:r>
+            <w:rPr>
+              <w:rFonts w:ascii="Arial" w:eastAsia="Times New Roman" w:hAnsi="Arial" w:cs="Arial"/>
+              <w:b/>
+              <w:sz w:val="24"/>
+              <w:szCs w:val="24"/>
+            </w:rPr>
+            <w:t xml:space="preserve"> Referências Bibliográficas</w:t>
+          </w:r>
+          <w:r>
+            <w:rPr>
+              <w:rFonts w:ascii="Arial" w:hAnsi="Arial" w:cs="Arial"/>
+              <w:sz w:val="24"/>
+              <w:szCs w:val="24"/>
+            </w:rPr>
+            <w:t xml:space="preserve"> </w:t>
+          </w:r>
+          <w:r>
+            <w:rPr>
+              <w:rFonts w:ascii="Arial" w:hAnsi="Arial" w:cs="Arial"/>
+              <w:sz w:val="24"/>
+              <w:szCs w:val="24"/>
+            </w:rPr>
+            <w:ptab w:relativeTo="margin" w:alignment="right" w:leader="dot"/>
+          </w:r>
+          <w:r>
+            <w:rPr>
+              <w:rFonts w:ascii="Arial" w:hAnsi="Arial" w:cs="Arial"/>
+              <w:b/>
+              <w:sz w:val="24"/>
+              <w:szCs w:val="24"/>
+            </w:rPr>
+            <w:t>3</w:t>
+          </w:r>
           <w:r>
             <w:rPr>
               <w:rFonts w:ascii="Arial" w:hAnsi="Arial" w:cs="Arial"/>
@@ -195,403 +1049,6 @@
               <w:szCs w:val="24"/>
             </w:rPr>
             <w:t>4</w:t>
-          </w:r>
-          <w:r>
-            <w:rPr>
-              <w:rFonts w:ascii="Arial" w:hAnsi="Arial" w:cs="Arial"/>
-              <w:b/>
-              <w:sz w:val="24"/>
-              <w:szCs w:val="24"/>
-            </w:rPr>
-            <w:t>.Fundamentação teórica</w:t>
-          </w:r>
-          <w:r>
-            <w:rPr>
-              <w:rFonts w:ascii="Arial" w:hAnsi="Arial" w:cs="Arial"/>
-              <w:sz w:val="24"/>
-              <w:szCs w:val="24"/>
-            </w:rPr>
-            <w:ptab w:relativeTo="margin" w:alignment="right" w:leader="dot"/>
-          </w:r>
-          <w:r>
-            <w:rPr>
-              <w:rFonts w:ascii="Arial" w:hAnsi="Arial" w:cs="Arial"/>
-              <w:b/>
-              <w:sz w:val="24"/>
-              <w:szCs w:val="24"/>
-            </w:rPr>
-            <w:t>11</w:t>
-          </w:r>
-        </w:p>
-        <w:p>
-          <w:pPr>
-            <w:pStyle w:val="SemEspaamento"/>
-            <w:rPr>
-              <w:rFonts w:ascii="Arial" w:hAnsi="Arial" w:cs="Arial"/>
-              <w:b/>
-              <w:sz w:val="24"/>
-              <w:szCs w:val="24"/>
-            </w:rPr>
-          </w:pPr>
-          <w:r>
-            <w:rPr>
-              <w:rFonts w:ascii="Arial" w:hAnsi="Arial" w:cs="Arial"/>
-              <w:b/>
-              <w:sz w:val="24"/>
-              <w:szCs w:val="24"/>
-            </w:rPr>
-            <w:t>5</w:t>
-          </w:r>
-          <w:r>
-            <w:rPr>
-              <w:rFonts w:ascii="Arial" w:hAnsi="Arial" w:cs="Arial"/>
-              <w:b/>
-              <w:sz w:val="24"/>
-              <w:szCs w:val="24"/>
-            </w:rPr>
-            <w:t>.</w:t>
-          </w:r>
-          <w:r>
-            <w:rPr>
-              <w:rFonts w:ascii="Arial" w:eastAsia="Times New Roman" w:hAnsi="Arial" w:cs="Arial"/>
-              <w:b/>
-              <w:sz w:val="24"/>
-              <w:szCs w:val="24"/>
-            </w:rPr>
-            <w:t xml:space="preserve"> Estudo de caso</w:t>
-          </w:r>
-          <w:r>
-            <w:rPr>
-              <w:rFonts w:ascii="Arial" w:eastAsia="Times New Roman" w:hAnsi="Arial" w:cs="Arial"/>
-              <w:sz w:val="24"/>
-              <w:szCs w:val="24"/>
-            </w:rPr>
-            <w:t xml:space="preserve"> </w:t>
-          </w:r>
-          <w:r>
-            <w:rPr>
-              <w:rFonts w:ascii="Arial" w:hAnsi="Arial" w:cs="Arial"/>
-              <w:sz w:val="24"/>
-              <w:szCs w:val="24"/>
-            </w:rPr>
-            <w:ptab w:relativeTo="margin" w:alignment="right" w:leader="dot"/>
-          </w:r>
-          <w:r>
-            <w:rPr>
-              <w:rFonts w:ascii="Arial" w:hAnsi="Arial" w:cs="Arial"/>
-              <w:b/>
-              <w:sz w:val="24"/>
-              <w:szCs w:val="24"/>
-            </w:rPr>
-            <w:t>19</w:t>
-          </w:r>
-        </w:p>
-        <w:p>
-          <w:pPr>
-            <w:pStyle w:val="SemEspaamento"/>
-            <w:rPr>
-              <w:rFonts w:ascii="Arial" w:hAnsi="Arial" w:cs="Arial"/>
-              <w:b/>
-              <w:sz w:val="24"/>
-              <w:szCs w:val="24"/>
-            </w:rPr>
-          </w:pPr>
-          <w:r>
-            <w:rPr>
-              <w:rFonts w:ascii="Arial" w:hAnsi="Arial" w:cs="Arial"/>
-              <w:b/>
-              <w:sz w:val="24"/>
-              <w:szCs w:val="24"/>
-            </w:rPr>
-            <w:t>5</w:t>
-          </w:r>
-          <w:r>
-            <w:rPr>
-              <w:rFonts w:ascii="Arial" w:hAnsi="Arial" w:cs="Arial"/>
-              <w:b/>
-              <w:sz w:val="24"/>
-              <w:szCs w:val="24"/>
-            </w:rPr>
-            <w:t>.</w:t>
-          </w:r>
-          <w:r>
-            <w:rPr>
-              <w:rFonts w:ascii="Arial" w:hAnsi="Arial" w:cs="Arial"/>
-              <w:b/>
-              <w:sz w:val="24"/>
-              <w:szCs w:val="24"/>
-            </w:rPr>
-            <w:t>1</w:t>
-          </w:r>
-          <w:r>
-            <w:rPr>
-              <w:rFonts w:ascii="Arial" w:eastAsia="Times New Roman" w:hAnsi="Arial" w:cs="Arial"/>
-              <w:b/>
-              <w:sz w:val="24"/>
-              <w:szCs w:val="24"/>
-            </w:rPr>
-            <w:t xml:space="preserve"> Descrição do sistema (regra de negócio</w:t>
-          </w:r>
-          <w:r>
-            <w:rPr>
-              <w:rFonts w:ascii="Arial" w:eastAsia="Times New Roman" w:hAnsi="Arial" w:cs="Arial"/>
-              <w:sz w:val="24"/>
-              <w:szCs w:val="24"/>
-            </w:rPr>
-            <w:t>)</w:t>
-          </w:r>
-          <w:r>
-            <w:rPr>
-              <w:rFonts w:ascii="Arial" w:hAnsi="Arial" w:cs="Arial"/>
-              <w:sz w:val="24"/>
-              <w:szCs w:val="24"/>
-            </w:rPr>
-            <w:ptab w:relativeTo="margin" w:alignment="right" w:leader="dot"/>
-          </w:r>
-          <w:r>
-            <w:rPr>
-              <w:rFonts w:ascii="Arial" w:hAnsi="Arial" w:cs="Arial"/>
-              <w:b/>
-              <w:sz w:val="24"/>
-              <w:szCs w:val="24"/>
-            </w:rPr>
-            <w:t>12</w:t>
-          </w:r>
-        </w:p>
-        <w:p>
-          <w:pPr>
-            <w:pStyle w:val="SemEspaamento"/>
-            <w:rPr>
-              <w:rFonts w:ascii="Arial" w:hAnsi="Arial" w:cs="Arial"/>
-              <w:b/>
-              <w:sz w:val="24"/>
-              <w:szCs w:val="24"/>
-            </w:rPr>
-          </w:pPr>
-          <w:r>
-            <w:rPr>
-              <w:rFonts w:ascii="Arial" w:hAnsi="Arial" w:cs="Arial"/>
-              <w:b/>
-              <w:sz w:val="24"/>
-              <w:szCs w:val="24"/>
-            </w:rPr>
-            <w:t>6</w:t>
-          </w:r>
-          <w:r>
-            <w:rPr>
-              <w:rFonts w:ascii="Arial" w:hAnsi="Arial" w:cs="Arial"/>
-              <w:b/>
-              <w:sz w:val="24"/>
-              <w:szCs w:val="24"/>
-            </w:rPr>
-            <w:t>.</w:t>
-          </w:r>
-          <w:r>
-            <w:rPr>
-              <w:rFonts w:ascii="Arial" w:eastAsia="Times New Roman" w:hAnsi="Arial" w:cs="Arial"/>
-              <w:b/>
-              <w:sz w:val="24"/>
-              <w:szCs w:val="24"/>
-            </w:rPr>
-            <w:t xml:space="preserve"> ELEMENTOS PÓS-TEXTUAIS</w:t>
-          </w:r>
-          <w:r>
-            <w:rPr>
-              <w:rFonts w:ascii="Arial" w:hAnsi="Arial" w:cs="Arial"/>
-              <w:sz w:val="24"/>
-              <w:szCs w:val="24"/>
-            </w:rPr>
-            <w:t xml:space="preserve"> </w:t>
-          </w:r>
-          <w:r>
-            <w:rPr>
-              <w:rFonts w:ascii="Arial" w:hAnsi="Arial" w:cs="Arial"/>
-              <w:sz w:val="24"/>
-              <w:szCs w:val="24"/>
-            </w:rPr>
-            <w:ptab w:relativeTo="margin" w:alignment="right" w:leader="dot"/>
-          </w:r>
-          <w:r>
-            <w:rPr>
-              <w:rFonts w:ascii="Arial" w:hAnsi="Arial" w:cs="Arial"/>
-              <w:b/>
-              <w:sz w:val="24"/>
-              <w:szCs w:val="24"/>
-            </w:rPr>
-            <w:t>31</w:t>
-          </w:r>
-        </w:p>
-        <w:p>
-          <w:pPr>
-            <w:pStyle w:val="SemEspaamento"/>
-            <w:rPr>
-              <w:rFonts w:ascii="Arial" w:hAnsi="Arial" w:cs="Arial"/>
-              <w:b/>
-              <w:sz w:val="24"/>
-              <w:szCs w:val="24"/>
-            </w:rPr>
-          </w:pPr>
-          <w:r>
-            <w:rPr>
-              <w:rFonts w:ascii="Arial" w:hAnsi="Arial" w:cs="Arial"/>
-              <w:b/>
-              <w:sz w:val="24"/>
-              <w:szCs w:val="24"/>
-            </w:rPr>
-            <w:t>7</w:t>
-          </w:r>
-          <w:r>
-            <w:rPr>
-              <w:rFonts w:ascii="Arial" w:hAnsi="Arial" w:cs="Arial"/>
-              <w:b/>
-              <w:sz w:val="24"/>
-              <w:szCs w:val="24"/>
-            </w:rPr>
-            <w:t>.</w:t>
-          </w:r>
-          <w:r>
-            <w:rPr>
-              <w:rFonts w:ascii="Arial" w:eastAsia="Times New Roman" w:hAnsi="Arial" w:cs="Arial"/>
-              <w:b/>
-              <w:sz w:val="24"/>
-              <w:szCs w:val="24"/>
-            </w:rPr>
-            <w:t xml:space="preserve"> Apêndice A </w:t>
-          </w:r>
-          <w:r>
-            <w:rPr>
-              <w:rFonts w:ascii="Arial" w:hAnsi="Arial" w:cs="Arial"/>
-              <w:sz w:val="24"/>
-              <w:szCs w:val="24"/>
-            </w:rPr>
-            <w:ptab w:relativeTo="margin" w:alignment="right" w:leader="dot"/>
-          </w:r>
-          <w:r>
-            <w:rPr>
-              <w:rFonts w:ascii="Arial" w:hAnsi="Arial" w:cs="Arial"/>
-              <w:b/>
-              <w:sz w:val="24"/>
-              <w:szCs w:val="24"/>
-            </w:rPr>
-            <w:t>31</w:t>
-          </w:r>
-        </w:p>
-        <w:p>
-          <w:pPr>
-            <w:pStyle w:val="SemEspaamento"/>
-            <w:rPr>
-              <w:rFonts w:ascii="Arial" w:hAnsi="Arial" w:cs="Arial"/>
-              <w:b/>
-              <w:sz w:val="24"/>
-              <w:szCs w:val="24"/>
-            </w:rPr>
-          </w:pPr>
-          <w:r>
-            <w:rPr>
-              <w:rFonts w:ascii="Arial" w:hAnsi="Arial" w:cs="Arial"/>
-              <w:b/>
-              <w:sz w:val="24"/>
-              <w:szCs w:val="24"/>
-            </w:rPr>
-            <w:t>8</w:t>
-          </w:r>
-          <w:r>
-            <w:rPr>
-              <w:rFonts w:ascii="Arial" w:hAnsi="Arial" w:cs="Arial"/>
-              <w:b/>
-              <w:sz w:val="24"/>
-              <w:szCs w:val="24"/>
-            </w:rPr>
-            <w:t>.</w:t>
-          </w:r>
-          <w:r>
-            <w:rPr>
-              <w:rFonts w:ascii="Arial" w:eastAsia="Times New Roman" w:hAnsi="Arial" w:cs="Arial"/>
-              <w:b/>
-              <w:sz w:val="24"/>
-              <w:szCs w:val="24"/>
-            </w:rPr>
-            <w:t xml:space="preserve"> Dicionário de dados (glossário)</w:t>
-          </w:r>
-          <w:r>
-            <w:rPr>
-              <w:rFonts w:ascii="Arial" w:hAnsi="Arial" w:cs="Arial"/>
-              <w:sz w:val="24"/>
-              <w:szCs w:val="24"/>
-            </w:rPr>
-            <w:ptab w:relativeTo="margin" w:alignment="right" w:leader="dot"/>
-          </w:r>
-          <w:r>
-            <w:rPr>
-              <w:rFonts w:ascii="Arial" w:hAnsi="Arial" w:cs="Arial"/>
-              <w:b/>
-              <w:sz w:val="24"/>
-              <w:szCs w:val="24"/>
-            </w:rPr>
-            <w:t>31</w:t>
-          </w:r>
-        </w:p>
-        <w:p>
-          <w:pPr>
-            <w:pStyle w:val="SemEspaamento"/>
-            <w:rPr>
-              <w:rFonts w:ascii="Arial" w:hAnsi="Arial" w:cs="Arial"/>
-              <w:b/>
-              <w:sz w:val="24"/>
-              <w:szCs w:val="24"/>
-            </w:rPr>
-          </w:pPr>
-          <w:r>
-            <w:rPr>
-              <w:rFonts w:ascii="Arial" w:hAnsi="Arial" w:cs="Arial"/>
-              <w:b/>
-              <w:sz w:val="24"/>
-              <w:szCs w:val="24"/>
-            </w:rPr>
-            <w:t>9</w:t>
-          </w:r>
-          <w:r>
-            <w:rPr>
-              <w:rFonts w:ascii="Arial" w:hAnsi="Arial" w:cs="Arial"/>
-              <w:b/>
-              <w:sz w:val="24"/>
-              <w:szCs w:val="24"/>
-            </w:rPr>
-            <w:t>.</w:t>
-          </w:r>
-          <w:r>
-            <w:rPr>
-              <w:rFonts w:ascii="Arial" w:eastAsia="Times New Roman" w:hAnsi="Arial" w:cs="Arial"/>
-              <w:b/>
-              <w:sz w:val="24"/>
-              <w:szCs w:val="24"/>
-            </w:rPr>
-            <w:t xml:space="preserve"> Referências Bibliográficas</w:t>
-          </w:r>
-          <w:r>
-            <w:rPr>
-              <w:rFonts w:ascii="Arial" w:hAnsi="Arial" w:cs="Arial"/>
-              <w:sz w:val="24"/>
-              <w:szCs w:val="24"/>
-            </w:rPr>
-            <w:t xml:space="preserve"> </w:t>
-          </w:r>
-          <w:r>
-            <w:rPr>
-              <w:rFonts w:ascii="Arial" w:hAnsi="Arial" w:cs="Arial"/>
-              <w:sz w:val="24"/>
-              <w:szCs w:val="24"/>
-            </w:rPr>
-            <w:ptab w:relativeTo="margin" w:alignment="right" w:leader="dot"/>
-          </w:r>
-          <w:r>
-            <w:rPr>
-              <w:rFonts w:ascii="Arial" w:hAnsi="Arial" w:cs="Arial"/>
-              <w:b/>
-              <w:sz w:val="24"/>
-              <w:szCs w:val="24"/>
-            </w:rPr>
-            <w:t>32</w:t>
           </w:r>
         </w:p>
         <w:p>
@@ -1335,7 +1792,7 @@
 </file>
 
 <file path=customXml/itemProps1.xml><?xml version="1.0" encoding="utf-8"?>
-<ds:datastoreItem xmlns:ds="http://schemas.openxmlformats.org/officeDocument/2006/customXml" ds:itemID="{99C00D07-2082-4975-B263-E7656350A69B}">
+<ds:datastoreItem xmlns:ds="http://schemas.openxmlformats.org/officeDocument/2006/customXml" ds:itemID="{B13CE556-2545-4165-8E16-97B39140004D}">
   <ds:schemaRefs>
     <ds:schemaRef ds:uri="http://schemas.openxmlformats.org/officeDocument/2006/bibliography"/>
   </ds:schemaRefs>

</xml_diff>